<commit_message>
[fix] small fixes documentation d01 Student #4
</commit_message>
<xml_diff>
--- a/reports/Deliverable 1/Student #4/Analysis Report -Student #4.docx
+++ b/reports/Deliverable 1/Student #4/Analysis Report -Student #4.docx
@@ -1315,457 +1315,6 @@
         <w:rPr>
           <w:rFonts w:ascii="Arial Narrow" w:hAnsi="Arial Narrow"/>
           <w:sz w:val="28"/>
-        </w:rPr>
-      </w:pPr>
-    </w:p>
-    <w:p>
-      <w:pPr>
-        <w:ind w:firstLine="0"/>
-        <w:rPr>
-          <w:rFonts w:ascii="Arial Narrow" w:hAnsi="Arial Narrow"/>
-          <w:sz w:val="28"/>
-        </w:rPr>
-      </w:pPr>
-    </w:p>
-    <w:p>
-      <w:pPr>
-        <w:ind w:firstLine="0"/>
-        <w:rPr>
-          <w:rFonts w:ascii="Arial Narrow" w:hAnsi="Arial Narrow"/>
-          <w:sz w:val="28"/>
-        </w:rPr>
-      </w:pPr>
-    </w:p>
-    <w:p>
-      <w:pPr>
-        <w:ind w:firstLine="0"/>
-        <w:jc w:val="center"/>
-        <w:rPr>
-          <w:rFonts w:ascii="Arial Narrow" w:hAnsi="Arial Narrow"/>
-          <w:b/>
-          <w:bCs/>
-        </w:rPr>
-      </w:pPr>
-      <w:r>
-        <w:rPr>
-          <w:rFonts w:ascii="Arial Narrow" w:hAnsi="Arial Narrow"/>
-          <w:b/>
-          <w:bCs/>
-        </w:rPr>
-        <w:t>Tabla de revisiones</w:t>
-      </w:r>
-    </w:p>
-    <w:tbl>
-      <w:tblPr>
-        <w:tblStyle w:val="Tablaconcuadrcula"/>
-        <w:tblW w:w="8784" w:type="dxa"/>
-        <w:tblLook w:val="04A0" w:firstRow="1" w:lastRow="0" w:firstColumn="1" w:lastColumn="0" w:noHBand="0" w:noVBand="1"/>
-      </w:tblPr>
-      <w:tblGrid>
-        <w:gridCol w:w="1271"/>
-        <w:gridCol w:w="1276"/>
-        <w:gridCol w:w="6237"/>
-      </w:tblGrid>
-      <w:tr>
-        <w:tc>
-          <w:tcPr>
-            <w:tcW w:w="1271" w:type="dxa"/>
-            <w:shd w:val="clear" w:color="auto" w:fill="D9D9D9" w:themeFill="background1" w:themeFillShade="D9"/>
-          </w:tcPr>
-          <w:p>
-            <w:pPr>
-              <w:ind w:firstLine="0"/>
-              <w:jc w:val="center"/>
-              <w:rPr>
-                <w:rFonts w:ascii="Arial Narrow" w:hAnsi="Arial Narrow"/>
-                <w:b/>
-                <w:sz w:val="24"/>
-                <w:szCs w:val="24"/>
-              </w:rPr>
-            </w:pPr>
-            <w:r>
-              <w:rPr>
-                <w:rFonts w:ascii="Arial Narrow" w:hAnsi="Arial Narrow"/>
-                <w:b/>
-                <w:sz w:val="24"/>
-                <w:szCs w:val="24"/>
-              </w:rPr>
-              <w:t>Número de revisión</w:t>
-            </w:r>
-          </w:p>
-        </w:tc>
-        <w:tc>
-          <w:tcPr>
-            <w:tcW w:w="1276" w:type="dxa"/>
-            <w:shd w:val="clear" w:color="auto" w:fill="D9D9D9" w:themeFill="background1" w:themeFillShade="D9"/>
-          </w:tcPr>
-          <w:p>
-            <w:pPr>
-              <w:ind w:firstLine="0"/>
-              <w:jc w:val="center"/>
-              <w:rPr>
-                <w:rFonts w:ascii="Arial Narrow" w:hAnsi="Arial Narrow"/>
-                <w:b/>
-                <w:sz w:val="24"/>
-                <w:szCs w:val="24"/>
-              </w:rPr>
-            </w:pPr>
-            <w:r>
-              <w:rPr>
-                <w:rFonts w:ascii="Arial Narrow" w:hAnsi="Arial Narrow"/>
-                <w:b/>
-                <w:sz w:val="24"/>
-                <w:szCs w:val="24"/>
-              </w:rPr>
-              <w:t>Fecha</w:t>
-            </w:r>
-          </w:p>
-        </w:tc>
-        <w:tc>
-          <w:tcPr>
-            <w:tcW w:w="6237" w:type="dxa"/>
-            <w:shd w:val="clear" w:color="auto" w:fill="D9D9D9" w:themeFill="background1" w:themeFillShade="D9"/>
-          </w:tcPr>
-          <w:p>
-            <w:pPr>
-              <w:ind w:firstLine="0"/>
-              <w:jc w:val="center"/>
-              <w:rPr>
-                <w:rFonts w:ascii="Arial Narrow" w:hAnsi="Arial Narrow"/>
-                <w:b/>
-                <w:sz w:val="24"/>
-                <w:szCs w:val="24"/>
-              </w:rPr>
-            </w:pPr>
-            <w:r>
-              <w:rPr>
-                <w:rFonts w:ascii="Arial Narrow" w:hAnsi="Arial Narrow"/>
-                <w:b/>
-                <w:sz w:val="24"/>
-                <w:szCs w:val="24"/>
-              </w:rPr>
-              <w:t>Descripción</w:t>
-            </w:r>
-          </w:p>
-        </w:tc>
-      </w:tr>
-      <w:tr>
-        <w:tc>
-          <w:tcPr>
-            <w:tcW w:w="1271" w:type="dxa"/>
-          </w:tcPr>
-          <w:p>
-            <w:pPr>
-              <w:ind w:firstLine="0"/>
-              <w:jc w:val="center"/>
-              <w:rPr>
-                <w:rFonts w:ascii="Arial Narrow" w:hAnsi="Arial Narrow"/>
-                <w:sz w:val="24"/>
-                <w:szCs w:val="24"/>
-              </w:rPr>
-            </w:pPr>
-            <w:r>
-              <w:rPr>
-                <w:rFonts w:ascii="Arial Narrow" w:hAnsi="Arial Narrow"/>
-                <w:sz w:val="24"/>
-                <w:szCs w:val="24"/>
-              </w:rPr>
-              <w:t>1</w:t>
-            </w:r>
-          </w:p>
-        </w:tc>
-        <w:tc>
-          <w:tcPr>
-            <w:tcW w:w="1276" w:type="dxa"/>
-          </w:tcPr>
-          <w:p>
-            <w:pPr>
-              <w:ind w:firstLine="0"/>
-              <w:jc w:val="center"/>
-              <w:rPr>
-                <w:rFonts w:ascii="Arial Narrow" w:hAnsi="Arial Narrow"/>
-                <w:sz w:val="24"/>
-                <w:szCs w:val="24"/>
-              </w:rPr>
-            </w:pPr>
-            <w:r>
-              <w:rPr>
-                <w:rFonts w:ascii="Arial Narrow" w:hAnsi="Arial Narrow"/>
-                <w:sz w:val="24"/>
-                <w:szCs w:val="24"/>
-              </w:rPr>
-              <w:t>15/02/2024</w:t>
-            </w:r>
-          </w:p>
-        </w:tc>
-        <w:tc>
-          <w:tcPr>
-            <w:tcW w:w="6237" w:type="dxa"/>
-          </w:tcPr>
-          <w:p>
-            <w:pPr>
-              <w:ind w:firstLine="0"/>
-              <w:jc w:val="center"/>
-              <w:rPr>
-                <w:rFonts w:ascii="Arial Narrow" w:hAnsi="Arial Narrow"/>
-                <w:sz w:val="24"/>
-                <w:szCs w:val="24"/>
-              </w:rPr>
-            </w:pPr>
-            <w:r>
-              <w:rPr>
-                <w:rFonts w:ascii="Arial Narrow" w:hAnsi="Arial Narrow"/>
-                <w:sz w:val="24"/>
-                <w:szCs w:val="24"/>
-              </w:rPr>
-              <w:t>Revisión general del documento en busca de fallos o pequeños errores.</w:t>
-            </w:r>
-          </w:p>
-        </w:tc>
-      </w:tr>
-      <w:tr>
-        <w:tc>
-          <w:tcPr>
-            <w:tcW w:w="1271" w:type="dxa"/>
-          </w:tcPr>
-          <w:p>
-            <w:pPr>
-              <w:ind w:firstLine="0"/>
-              <w:jc w:val="center"/>
-              <w:rPr>
-                <w:rFonts w:ascii="Arial Narrow" w:hAnsi="Arial Narrow"/>
-                <w:sz w:val="24"/>
-                <w:szCs w:val="24"/>
-              </w:rPr>
-            </w:pPr>
-            <w:r>
-              <w:rPr>
-                <w:rFonts w:ascii="Arial Narrow" w:hAnsi="Arial Narrow"/>
-                <w:sz w:val="24"/>
-                <w:szCs w:val="24"/>
-              </w:rPr>
-              <w:t>2</w:t>
-            </w:r>
-          </w:p>
-        </w:tc>
-        <w:tc>
-          <w:tcPr>
-            <w:tcW w:w="1276" w:type="dxa"/>
-          </w:tcPr>
-          <w:p>
-            <w:pPr>
-              <w:ind w:firstLine="0"/>
-              <w:jc w:val="center"/>
-              <w:rPr>
-                <w:rFonts w:ascii="Arial Narrow" w:hAnsi="Arial Narrow"/>
-                <w:sz w:val="24"/>
-                <w:szCs w:val="24"/>
-              </w:rPr>
-            </w:pPr>
-            <w:r>
-              <w:rPr>
-                <w:rFonts w:ascii="Arial Narrow" w:hAnsi="Arial Narrow"/>
-                <w:sz w:val="24"/>
-                <w:szCs w:val="24"/>
-              </w:rPr>
-              <w:t>05/03/2024</w:t>
-            </w:r>
-          </w:p>
-        </w:tc>
-        <w:tc>
-          <w:tcPr>
-            <w:tcW w:w="6237" w:type="dxa"/>
-          </w:tcPr>
-          <w:p>
-            <w:pPr>
-              <w:ind w:firstLine="0"/>
-              <w:jc w:val="center"/>
-              <w:rPr>
-                <w:rFonts w:ascii="Arial Narrow" w:hAnsi="Arial Narrow"/>
-                <w:sz w:val="24"/>
-                <w:szCs w:val="24"/>
-              </w:rPr>
-            </w:pPr>
-            <w:r>
-              <w:rPr>
-                <w:rFonts w:ascii="Arial Narrow" w:hAnsi="Arial Narrow"/>
-                <w:sz w:val="24"/>
-                <w:szCs w:val="24"/>
-              </w:rPr>
-              <w:t>Corrección de pequeños errores.</w:t>
-            </w:r>
-          </w:p>
-        </w:tc>
-      </w:tr>
-    </w:tbl>
-    <w:p>
-      <w:pPr>
-        <w:ind w:firstLine="0"/>
-        <w:jc w:val="left"/>
-        <w:rPr>
-          <w:rFonts w:ascii="Arial Narrow" w:hAnsi="Arial Narrow"/>
-        </w:rPr>
-      </w:pPr>
-    </w:p>
-    <w:p>
-      <w:pPr>
-        <w:ind w:firstLine="0"/>
-        <w:jc w:val="left"/>
-        <w:rPr>
-          <w:rFonts w:ascii="Arial Narrow" w:hAnsi="Arial Narrow"/>
-        </w:rPr>
-      </w:pPr>
-    </w:p>
-    <w:p>
-      <w:pPr>
-        <w:ind w:firstLine="0"/>
-        <w:jc w:val="left"/>
-        <w:rPr>
-          <w:rFonts w:ascii="Arial Narrow" w:hAnsi="Arial Narrow"/>
-        </w:rPr>
-      </w:pPr>
-    </w:p>
-    <w:p>
-      <w:pPr>
-        <w:ind w:firstLine="0"/>
-        <w:jc w:val="left"/>
-        <w:rPr>
-          <w:rFonts w:ascii="Arial Narrow" w:hAnsi="Arial Narrow"/>
-        </w:rPr>
-      </w:pPr>
-    </w:p>
-    <w:p>
-      <w:pPr>
-        <w:ind w:firstLine="0"/>
-        <w:jc w:val="left"/>
-        <w:rPr>
-          <w:rFonts w:ascii="Arial Narrow" w:hAnsi="Arial Narrow"/>
-        </w:rPr>
-      </w:pPr>
-    </w:p>
-    <w:p>
-      <w:pPr>
-        <w:ind w:firstLine="0"/>
-        <w:jc w:val="left"/>
-        <w:rPr>
-          <w:rFonts w:ascii="Arial Narrow" w:hAnsi="Arial Narrow"/>
-        </w:rPr>
-      </w:pPr>
-    </w:p>
-    <w:p>
-      <w:pPr>
-        <w:ind w:firstLine="0"/>
-        <w:jc w:val="left"/>
-        <w:rPr>
-          <w:rFonts w:ascii="Arial Narrow" w:hAnsi="Arial Narrow"/>
-        </w:rPr>
-      </w:pPr>
-    </w:p>
-    <w:p>
-      <w:pPr>
-        <w:ind w:firstLine="0"/>
-        <w:jc w:val="left"/>
-        <w:rPr>
-          <w:rFonts w:ascii="Arial Narrow" w:hAnsi="Arial Narrow"/>
-        </w:rPr>
-      </w:pPr>
-    </w:p>
-    <w:p>
-      <w:pPr>
-        <w:ind w:firstLine="0"/>
-        <w:jc w:val="left"/>
-        <w:rPr>
-          <w:rFonts w:ascii="Arial Narrow" w:hAnsi="Arial Narrow"/>
-        </w:rPr>
-      </w:pPr>
-    </w:p>
-    <w:p>
-      <w:pPr>
-        <w:ind w:firstLine="0"/>
-        <w:jc w:val="left"/>
-        <w:rPr>
-          <w:rFonts w:ascii="Arial Narrow" w:hAnsi="Arial Narrow"/>
-        </w:rPr>
-      </w:pPr>
-    </w:p>
-    <w:p>
-      <w:pPr>
-        <w:ind w:firstLine="0"/>
-        <w:jc w:val="left"/>
-        <w:rPr>
-          <w:rFonts w:ascii="Arial Narrow" w:hAnsi="Arial Narrow"/>
-        </w:rPr>
-      </w:pPr>
-    </w:p>
-    <w:p>
-      <w:pPr>
-        <w:ind w:firstLine="0"/>
-        <w:jc w:val="left"/>
-        <w:rPr>
-          <w:rFonts w:ascii="Arial Narrow" w:hAnsi="Arial Narrow"/>
-        </w:rPr>
-      </w:pPr>
-    </w:p>
-    <w:p>
-      <w:pPr>
-        <w:ind w:firstLine="0"/>
-        <w:jc w:val="left"/>
-        <w:rPr>
-          <w:rFonts w:ascii="Arial Narrow" w:hAnsi="Arial Narrow"/>
-        </w:rPr>
-      </w:pPr>
-    </w:p>
-    <w:p>
-      <w:pPr>
-        <w:ind w:firstLine="0"/>
-        <w:jc w:val="left"/>
-        <w:rPr>
-          <w:rFonts w:ascii="Arial Narrow" w:hAnsi="Arial Narrow"/>
-        </w:rPr>
-      </w:pPr>
-    </w:p>
-    <w:p>
-      <w:pPr>
-        <w:ind w:firstLine="0"/>
-        <w:jc w:val="left"/>
-        <w:rPr>
-          <w:rFonts w:ascii="Arial Narrow" w:hAnsi="Arial Narrow"/>
-        </w:rPr>
-      </w:pPr>
-    </w:p>
-    <w:p>
-      <w:pPr>
-        <w:ind w:firstLine="0"/>
-        <w:jc w:val="left"/>
-        <w:rPr>
-          <w:rFonts w:ascii="Arial Narrow" w:hAnsi="Arial Narrow"/>
-        </w:rPr>
-      </w:pPr>
-    </w:p>
-    <w:p>
-      <w:pPr>
-        <w:ind w:firstLine="0"/>
-        <w:jc w:val="left"/>
-        <w:rPr>
-          <w:rFonts w:ascii="Arial Narrow" w:hAnsi="Arial Narrow"/>
-        </w:rPr>
-      </w:pPr>
-    </w:p>
-    <w:p>
-      <w:pPr>
-        <w:ind w:firstLine="0"/>
-        <w:jc w:val="left"/>
-        <w:rPr>
-          <w:rFonts w:ascii="Arial Narrow" w:hAnsi="Arial Narrow"/>
-        </w:rPr>
-      </w:pPr>
-    </w:p>
-    <w:p>
-      <w:pPr>
-        <w:ind w:firstLine="0"/>
-        <w:jc w:val="left"/>
-        <w:rPr>
-          <w:rFonts w:ascii="Arial Narrow" w:hAnsi="Arial Narrow"/>
         </w:rPr>
       </w:pPr>
     </w:p>
@@ -1888,7 +1437,7 @@
             </w:rPr>
             <w:fldChar w:fldCharType="separate"/>
           </w:r>
-          <w:hyperlink w:anchor="_Toc160552040" w:history="1">
+          <w:hyperlink w:anchor="_Toc160810260" w:history="1">
             <w:r>
               <w:rPr>
                 <w:rStyle w:val="Hipervnculo"/>
@@ -1938,7 +1487,7 @@
                 <w:noProof/>
                 <w:webHidden/>
               </w:rPr>
-              <w:instrText xml:space="preserve"> PAGEREF _Toc160552040 \h </w:instrText>
+              <w:instrText xml:space="preserve"> PAGEREF _Toc160810260 \h </w:instrText>
             </w:r>
             <w:r>
               <w:rPr>
@@ -1982,7 +1531,7 @@
               <w14:ligatures w14:val="standardContextual"/>
             </w:rPr>
           </w:pPr>
-          <w:hyperlink w:anchor="_Toc160552041" w:history="1">
+          <w:hyperlink w:anchor="_Toc160810261" w:history="1">
             <w:r>
               <w:rPr>
                 <w:rStyle w:val="Hipervnculo"/>
@@ -2034,7 +1583,7 @@
                 <w:noProof/>
                 <w:webHidden/>
               </w:rPr>
-              <w:instrText xml:space="preserve"> PAGEREF _Toc160552041 \h </w:instrText>
+              <w:instrText xml:space="preserve"> PAGEREF _Toc160810261 \h </w:instrText>
             </w:r>
             <w:r>
               <w:rPr>
@@ -2078,7 +1627,7 @@
               <w14:ligatures w14:val="standardContextual"/>
             </w:rPr>
           </w:pPr>
-          <w:hyperlink w:anchor="_Toc160552042" w:history="1">
+          <w:hyperlink w:anchor="_Toc160810262" w:history="1">
             <w:r>
               <w:rPr>
                 <w:rStyle w:val="Hipervnculo"/>
@@ -2128,7 +1677,7 @@
                 <w:noProof/>
                 <w:webHidden/>
               </w:rPr>
-              <w:instrText xml:space="preserve"> PAGEREF _Toc160552042 \h </w:instrText>
+              <w:instrText xml:space="preserve"> PAGEREF _Toc160810262 \h </w:instrText>
             </w:r>
             <w:r>
               <w:rPr>
@@ -2172,7 +1721,7 @@
               <w14:ligatures w14:val="standardContextual"/>
             </w:rPr>
           </w:pPr>
-          <w:hyperlink w:anchor="_Toc160552043" w:history="1">
+          <w:hyperlink w:anchor="_Toc160810263" w:history="1">
             <w:r>
               <w:rPr>
                 <w:rStyle w:val="Hipervnculo"/>
@@ -2201,7 +1750,7 @@
                 <w:noProof/>
                 <w:webHidden/>
               </w:rPr>
-              <w:instrText xml:space="preserve"> PAGEREF _Toc160552043 \h </w:instrText>
+              <w:instrText xml:space="preserve"> PAGEREF _Toc160810263 \h </w:instrText>
             </w:r>
             <w:r>
               <w:rPr>
@@ -2245,7 +1794,7 @@
               <w14:ligatures w14:val="standardContextual"/>
             </w:rPr>
           </w:pPr>
-          <w:hyperlink w:anchor="_Toc160552044" w:history="1">
+          <w:hyperlink w:anchor="_Toc160810264" w:history="1">
             <w:r>
               <w:rPr>
                 <w:rStyle w:val="Hipervnculo"/>
@@ -2274,7 +1823,7 @@
                 <w:noProof/>
                 <w:webHidden/>
               </w:rPr>
-              <w:instrText xml:space="preserve"> PAGEREF _Toc160552044 \h </w:instrText>
+              <w:instrText xml:space="preserve"> PAGEREF _Toc160810264 \h </w:instrText>
             </w:r>
             <w:r>
               <w:rPr>
@@ -2318,7 +1867,7 @@
               <w14:ligatures w14:val="standardContextual"/>
             </w:rPr>
           </w:pPr>
-          <w:hyperlink w:anchor="_Toc160552045" w:history="1">
+          <w:hyperlink w:anchor="_Toc160810265" w:history="1">
             <w:r>
               <w:rPr>
                 <w:rStyle w:val="Hipervnculo"/>
@@ -2347,7 +1896,7 @@
                 <w:noProof/>
                 <w:webHidden/>
               </w:rPr>
-              <w:instrText xml:space="preserve"> PAGEREF _Toc160552045 \h </w:instrText>
+              <w:instrText xml:space="preserve"> PAGEREF _Toc160810265 \h </w:instrText>
             </w:r>
             <w:r>
               <w:rPr>
@@ -2391,7 +1940,7 @@
               <w14:ligatures w14:val="standardContextual"/>
             </w:rPr>
           </w:pPr>
-          <w:hyperlink w:anchor="_Toc160552046" w:history="1">
+          <w:hyperlink w:anchor="_Toc160810266" w:history="1">
             <w:r>
               <w:rPr>
                 <w:rStyle w:val="Hipervnculo"/>
@@ -2441,7 +1990,7 @@
                 <w:noProof/>
                 <w:webHidden/>
               </w:rPr>
-              <w:instrText xml:space="preserve"> PAGEREF _Toc160552046 \h </w:instrText>
+              <w:instrText xml:space="preserve"> PAGEREF _Toc160810266 \h </w:instrText>
             </w:r>
             <w:r>
               <w:rPr>
@@ -2485,7 +2034,7 @@
               <w14:ligatures w14:val="standardContextual"/>
             </w:rPr>
           </w:pPr>
-          <w:hyperlink w:anchor="_Toc160552047" w:history="1">
+          <w:hyperlink w:anchor="_Toc160810267" w:history="1">
             <w:r>
               <w:rPr>
                 <w:rStyle w:val="Hipervnculo"/>
@@ -2535,7 +2084,7 @@
                 <w:noProof/>
                 <w:webHidden/>
               </w:rPr>
-              <w:instrText xml:space="preserve"> PAGEREF _Toc160552047 \h </w:instrText>
+              <w:instrText xml:space="preserve"> PAGEREF _Toc160810267 \h </w:instrText>
             </w:r>
             <w:r>
               <w:rPr>
@@ -2723,7 +2272,7 @@
           <w:szCs w:val="24"/>
         </w:rPr>
       </w:pPr>
-      <w:bookmarkStart w:id="0" w:name="_Toc160552040"/>
+      <w:bookmarkStart w:id="0" w:name="_Toc160810260"/>
       <w:r>
         <w:rPr>
           <w:rFonts w:ascii="Arial Narrow" w:hAnsi="Arial Narrow"/>
@@ -2769,7 +2318,7 @@
           <w:bCs/>
         </w:rPr>
       </w:pPr>
-      <w:bookmarkStart w:id="1" w:name="_Toc160552041"/>
+      <w:bookmarkStart w:id="1" w:name="_Toc160810261"/>
       <w:r>
         <w:rPr>
           <w:rFonts w:ascii="Arial Narrow" w:hAnsi="Arial Narrow"/>
@@ -2968,7 +2517,7 @@
           <w:szCs w:val="24"/>
         </w:rPr>
       </w:pPr>
-      <w:bookmarkStart w:id="2" w:name="_Toc160552042"/>
+      <w:bookmarkStart w:id="2" w:name="_Toc160810262"/>
       <w:r>
         <w:rPr>
           <w:rFonts w:ascii="Arial Narrow" w:hAnsi="Arial Narrow"/>
@@ -2989,7 +2538,7 @@
           <w:szCs w:val="24"/>
         </w:rPr>
       </w:pPr>
-      <w:bookmarkStart w:id="3" w:name="_Toc160552043"/>
+      <w:bookmarkStart w:id="3" w:name="_Toc160810263"/>
       <w:r>
         <w:rPr>
           <w:rFonts w:ascii="Arial Narrow" w:hAnsi="Arial Narrow"/>
@@ -3499,7 +3048,7 @@
           <w:szCs w:val="24"/>
         </w:rPr>
       </w:pPr>
-      <w:bookmarkStart w:id="4" w:name="_Toc160552044"/>
+      <w:bookmarkStart w:id="4" w:name="_Toc160810264"/>
       <w:r>
         <w:rPr>
           <w:rFonts w:ascii="Arial Narrow" w:hAnsi="Arial Narrow"/>
@@ -3618,7 +3167,7 @@
           <w:szCs w:val="24"/>
         </w:rPr>
       </w:pPr>
-      <w:bookmarkStart w:id="5" w:name="_Toc160552045"/>
+      <w:bookmarkStart w:id="5" w:name="_Toc160810265"/>
       <w:r>
         <w:rPr>
           <w:rFonts w:ascii="Arial Narrow" w:hAnsi="Arial Narrow"/>
@@ -3712,7 +3261,7 @@
           <w:szCs w:val="24"/>
         </w:rPr>
       </w:pPr>
-      <w:bookmarkStart w:id="6" w:name="_Toc160552046"/>
+      <w:bookmarkStart w:id="6" w:name="_Toc160810266"/>
       <w:r>
         <w:rPr>
           <w:rFonts w:ascii="Arial Narrow" w:hAnsi="Arial Narrow"/>
@@ -3750,7 +3299,13 @@
         <w:rPr>
           <w:rFonts w:ascii="Arial Narrow" w:hAnsi="Arial Narrow" w:cs="Arial"/>
         </w:rPr>
-        <w:t>Considero que realizar reportes de análisis es una herramienta de gran utilidad de cara a futuro ya que permite la segmentación de tareas complejas en tareas más simples y el registro de estas. Proporciona una descripción detallada de los requisitos y qué decisiones se tomaron para llevarlos a cabo, lo que permite llevar un seguimiento de los cambios realizados en el proyecto, lo que será muy útil en caso de duda o fallo. Además, facilita una comunicación eficaz entre los miembros del equipo de trabajo al proporcionar una documentación clara, y permite que las personas interesadas revisen y añadan comentarios adicionales, lo que mejora la retroalimentación.</w:t>
+        <w:t>Teniendo en cuenta los requisitos solicitados en este entregable, el análisis ha sido rápido y sencillo ya que no constaban de excesiva complejidad. No obstante, c</w:t>
+      </w:r>
+      <w:r>
+        <w:rPr>
+          <w:rFonts w:ascii="Arial Narrow" w:hAnsi="Arial Narrow" w:cs="Arial"/>
+        </w:rPr>
+        <w:t>onsidero que realizar reportes de análisis es una herramienta de gran utilidad de cara a futuro ya que permite la segmentación de tareas complejas en tareas más simples y el registro de estas. Proporciona una descripción detallada de los requisitos y qué decisiones se tomaron para llevarlos a cabo, lo que permite llevar un seguimiento de los cambios realizados en el proyecto, lo que será muy útil en caso de duda o fallo. Además, facilita una comunicación eficaz entre los miembros del equipo de trabajo al proporcionar una documentación clara, y permite que las personas interesadas revisen y añadan comentarios adicionales, lo que mejora la retroalimentación.</w:t>
       </w:r>
     </w:p>
     <w:p>
@@ -3773,7 +3328,7 @@
           <w:b/>
         </w:rPr>
       </w:pPr>
-      <w:bookmarkStart w:id="7" w:name="_Toc160552047"/>
+      <w:bookmarkStart w:id="7" w:name="_Toc160810267"/>
       <w:r>
         <w:rPr>
           <w:rFonts w:ascii="Arial Narrow" w:hAnsi="Arial Narrow"/>

</xml_diff>